<commit_message>
ready for final touches on 07 - tuesday problems
</commit_message>
<xml_diff>
--- a/assignments/_PythonClass/Assignment07/Assignment07_KyleBiondich.docx
+++ b/assignments/_PythonClass/Assignment07/Assignment07_KyleBiondich.docx
@@ -88,7 +88,7 @@
         <w:t xml:space="preserve">Week </w:t>
       </w:r>
       <w:r>
-        <w:t>6</w:t>
+        <w:t>7</w:t>
       </w:r>
       <w:r>
         <w:t xml:space="preserve"> of the course introduce</w:t>
@@ -100,15 +100,13 @@
         <w:t xml:space="preserve"> </w:t>
       </w:r>
       <w:r>
-        <w:t>clas</w:t>
-      </w:r>
-      <w:bookmarkStart w:id="0" w:name="_GoBack"/>
-      <w:bookmarkEnd w:id="0"/>
-      <w:r>
-        <w:t xml:space="preserve">ses and functions </w:t>
-      </w:r>
-      <w:r>
-        <w:t xml:space="preserve">and how to use the return element when passing data between functions. </w:t>
+        <w:t>pickling and error handlin</w:t>
+      </w:r>
+      <w:r>
+        <w:t>g in python</w:t>
+      </w:r>
+      <w:r>
+        <w:t xml:space="preserve">. </w:t>
       </w:r>
       <w:r>
         <w:t xml:space="preserve">The following paragraphs </w:t>
@@ -117,34 +115,24 @@
         <w:t>outline the</w:t>
       </w:r>
       <w:r>
+        <w:t xml:space="preserve"> examples I found on the internet and the</w:t>
+      </w:r>
+      <w:r>
         <w:t xml:space="preserve"> methods that were </w:t>
       </w:r>
       <w:r>
         <w:t xml:space="preserve">used to </w:t>
       </w:r>
       <w:r>
-        <w:t xml:space="preserve">read a text file into a python script, </w:t>
-      </w:r>
-      <w:r>
-        <w:t xml:space="preserve">capture user input </w:t>
-      </w:r>
-      <w:r>
-        <w:t xml:space="preserve">from a menu, and either add a new item to a list, read the total list, or write the list </w:t>
-      </w:r>
-      <w:r>
-        <w:t xml:space="preserve">back </w:t>
-      </w:r>
-      <w:r>
-        <w:t>to a</w:t>
-      </w:r>
-      <w:r>
-        <w:t>n external fil</w:t>
-      </w:r>
-      <w:r>
-        <w:t>e</w:t>
-      </w:r>
-      <w:r>
-        <w:t>.</w:t>
+        <w:t xml:space="preserve">create a game save state into a </w:t>
+      </w:r>
+      <w:proofErr w:type="spellStart"/>
+      <w:r>
+        <w:t>state.bin</w:t>
+      </w:r>
+      <w:proofErr w:type="spellEnd"/>
+      <w:r>
+        <w:t xml:space="preserve"> file as well as how the try, exception, and finally block statements work.</w:t>
       </w:r>
       <w:r>
         <w:t xml:space="preserve"> </w:t>
@@ -160,64 +148,7 @@
     </w:p>
     <w:p>
       <w:r>
-        <w:t>The intended outcome of this assignment is to initially load a text file</w:t>
-      </w:r>
-      <w:r>
-        <w:t xml:space="preserve"> that consists of tasks and priorities</w:t>
-      </w:r>
-      <w:r>
-        <w:t xml:space="preserve"> if it exists and store the contents of that text file in a list </w:t>
-      </w:r>
-      <w:r>
-        <w:t>and provide the ability to:</w:t>
-      </w:r>
-    </w:p>
-    <w:p>
-      <w:pPr>
-        <w:pStyle w:val="ListParagraph"/>
-        <w:numPr>
-          <w:ilvl w:val="0"/>
-          <w:numId w:val="4"/>
-        </w:numPr>
-      </w:pPr>
-      <w:r>
-        <w:t>Add new tasks and their priorities to the list</w:t>
-      </w:r>
-    </w:p>
-    <w:p>
-      <w:pPr>
-        <w:pStyle w:val="ListParagraph"/>
-        <w:numPr>
-          <w:ilvl w:val="0"/>
-          <w:numId w:val="4"/>
-        </w:numPr>
-      </w:pPr>
-      <w:r>
-        <w:t>Remove a task and its priority from the list</w:t>
-      </w:r>
-    </w:p>
-    <w:p>
-      <w:pPr>
-        <w:pStyle w:val="ListParagraph"/>
-        <w:numPr>
-          <w:ilvl w:val="0"/>
-          <w:numId w:val="4"/>
-        </w:numPr>
-      </w:pPr>
-      <w:r>
-        <w:t>Save the contents of the list to a file</w:t>
-      </w:r>
-    </w:p>
-    <w:p>
-      <w:pPr>
-        <w:pStyle w:val="ListParagraph"/>
-        <w:numPr>
-          <w:ilvl w:val="0"/>
-          <w:numId w:val="4"/>
-        </w:numPr>
-      </w:pPr>
-      <w:r>
-        <w:t>Exit the program.</w:t>
+        <w:t>T</w:t>
       </w:r>
     </w:p>
     <w:p>
@@ -634,13 +565,7 @@
     </w:p>
     <w:p>
       <w:r>
-        <w:t xml:space="preserve">The starter assignment python file contained a bunch of starting variables and constants, as seen in figure </w:t>
-      </w:r>
-      <w:r>
-        <w:t>6</w:t>
-      </w:r>
-      <w:r>
-        <w:t xml:space="preserve">. </w:t>
+        <w:t xml:space="preserve">T </w:t>
       </w:r>
     </w:p>
     <w:p>
@@ -746,24 +671,10 @@
     </w:p>
     <w:p>
       <w:r>
-        <w:t xml:space="preserve">In this step, </w:t>
-      </w:r>
-      <w:r>
-        <w:t xml:space="preserve">the function </w:t>
-      </w:r>
-      <w:proofErr w:type="spellStart"/>
-      <w:r>
-        <w:t>read_data_from_file</w:t>
-      </w:r>
-      <w:proofErr w:type="spellEnd"/>
-      <w:r>
-        <w:t xml:space="preserve"> is defined</w:t>
-      </w:r>
-      <w:r>
-        <w:t>.</w:t>
-      </w:r>
-      <w:r>
-        <w:t xml:space="preserve"> It starts with using the open function with the append argument to ensure a ‘TodoFile.txt’ exists, then uses the open function again with the ‘read’ argument to read the contents of the file, if any. It then loops through the file with a for loop and puts any contents of the file first into a dictionary row, then into a list of dictionary rows. </w:t>
+        <w:t>I</w:t>
+      </w:r>
+      <w:r>
+        <w:t xml:space="preserve"> </w:t>
       </w:r>
     </w:p>
     <w:p>
@@ -875,15 +786,7 @@
     </w:p>
     <w:p>
       <w:r>
-        <w:t>Next, the starter file contained the ‘</w:t>
-      </w:r>
-      <w:proofErr w:type="spellStart"/>
-      <w:r>
-        <w:t>add_data_to_list</w:t>
-      </w:r>
-      <w:proofErr w:type="spellEnd"/>
-      <w:r>
-        <w:t>’ function. In this function I added a counting variable along with a while loop to check if the data passed into the function was already in the list. Only if the task name wasn’t found would it be added to the list.</w:t>
+        <w:t>N</w:t>
       </w:r>
     </w:p>
     <w:p>
@@ -974,23 +877,7 @@
     </w:p>
     <w:p>
       <w:r>
-        <w:t>The next function is the ‘</w:t>
-      </w:r>
-      <w:proofErr w:type="spellStart"/>
-      <w:r>
-        <w:t>remove_data_from_list</w:t>
-      </w:r>
-      <w:proofErr w:type="spellEnd"/>
-      <w:r>
-        <w:t xml:space="preserve">’ function. </w:t>
-      </w:r>
-      <w:proofErr w:type="gramStart"/>
-      <w:r>
-        <w:t>Similar to</w:t>
-      </w:r>
-      <w:proofErr w:type="gramEnd"/>
-      <w:r>
-        <w:t xml:space="preserve"> the previous function, I use a counting variable and a while loop to check each item in the list against the item that was captured from the user. If the item in the list is found, it is removed from the list.</w:t>
+        <w:t>T</w:t>
       </w:r>
       <w:r>
         <w:t xml:space="preserve"> </w:t>
@@ -1001,7 +888,6 @@
         <w:rPr>
           <w:noProof/>
         </w:rPr>
-        <w:lastRenderedPageBreak/>
         <w:drawing>
           <wp:inline distT="0" distB="0" distL="0" distR="0" wp14:anchorId="78D63256" wp14:editId="4C55FE62">
             <wp:extent cx="5849166" cy="3629532"/>
@@ -1050,6 +936,7 @@
         <w:rPr>
           <w:rStyle w:val="IntenseEmphasis"/>
         </w:rPr>
+        <w:lastRenderedPageBreak/>
         <w:t xml:space="preserve">Figure </w:t>
       </w:r>
       <w:r>
@@ -1084,18 +971,7 @@
     </w:p>
     <w:p>
       <w:r>
-        <w:t xml:space="preserve">The next function </w:t>
-      </w:r>
-      <w:r>
-        <w:t>‘</w:t>
-      </w:r>
-      <w:proofErr w:type="spellStart"/>
-      <w:r>
-        <w:t>write_data_to_file</w:t>
-      </w:r>
-      <w:proofErr w:type="spellEnd"/>
-      <w:r>
-        <w:t>’ calls the open function with the ‘write’ argument and writes the contents of the list to the file.</w:t>
+        <w:t>T</w:t>
       </w:r>
     </w:p>
     <w:p>
@@ -1186,7 +1062,6 @@
         <w:pStyle w:val="Heading1"/>
       </w:pPr>
       <w:r>
-        <w:lastRenderedPageBreak/>
         <w:t xml:space="preserve">Step 5 – </w:t>
       </w:r>
       <w:r>
@@ -1198,7 +1073,7 @@
         <w:jc w:val="left"/>
       </w:pPr>
       <w:r>
-        <w:t xml:space="preserve">The next part of the script that was provided contains the input and output processing items. Here are the functions for displaying the menu to the user, capturing the users’ choice, outputting the current list items, inputting a new list item, and removing a list item. </w:t>
+        <w:t xml:space="preserve">T </w:t>
       </w:r>
     </w:p>
     <w:p>
@@ -1308,6 +1183,7 @@
           <w:rStyle w:val="IntenseEmphasis"/>
           <w:noProof/>
         </w:rPr>
+        <w:lastRenderedPageBreak/>
         <w:drawing>
           <wp:inline distT="0" distB="0" distL="0" distR="0" wp14:anchorId="30383A09" wp14:editId="67F8E946">
             <wp:extent cx="5943600" cy="1496695"/>
@@ -1389,7 +1265,6 @@
           <w:rStyle w:val="IntenseEmphasis"/>
           <w:noProof/>
         </w:rPr>
-        <w:lastRenderedPageBreak/>
         <w:drawing>
           <wp:inline distT="0" distB="0" distL="0" distR="0" wp14:anchorId="709EA799" wp14:editId="14E26C01">
             <wp:extent cx="5943600" cy="1866265"/>
@@ -1516,6 +1391,7 @@
           <w:rStyle w:val="IntenseEmphasis"/>
           <w:noProof/>
         </w:rPr>
+        <w:lastRenderedPageBreak/>
         <w:drawing>
           <wp:inline distT="0" distB="0" distL="0" distR="0" wp14:anchorId="0F2F2FF3" wp14:editId="5CE964B2">
             <wp:extent cx="5943600" cy="1873885"/>
@@ -1596,7 +1472,6 @@
         <w:pStyle w:val="Heading1"/>
       </w:pPr>
       <w:r>
-        <w:lastRenderedPageBreak/>
         <w:t xml:space="preserve">Step 6 – </w:t>
       </w:r>
       <w:r>
@@ -1608,10 +1483,7 @@
         <w:jc w:val="left"/>
       </w:pPr>
       <w:r>
-        <w:t xml:space="preserve">This next section that was provided is the main </w:t>
-      </w:r>
-      <w:r>
-        <w:t xml:space="preserve">script section, where the logic for running the script is contained. The script uses a while loop to keep displaying a list of the options a user can run. If the user chooses 1, it will run the part of the script that pertains to adding a new task and priority. If the user chooses 2, it will run the part of the script that pertains to removing an item form the list. If the user chooses 3, it will save the contents of the list to the ‘ToDoList.txt’ file, and if the user chooses 4, the script will exit. </w:t>
+        <w:t>T</w:t>
       </w:r>
       <w:r>
         <w:t xml:space="preserve"> </w:t>
@@ -1710,15 +1582,18 @@
         <w:pStyle w:val="Heading1"/>
       </w:pPr>
       <w:r>
+        <w:lastRenderedPageBreak/>
         <w:t xml:space="preserve">Observations </w:t>
       </w:r>
     </w:p>
     <w:p>
       <w:r>
-        <w:t xml:space="preserve">This was a rather difficult </w:t>
-      </w:r>
-      <w:r>
-        <w:t xml:space="preserve">assignment. It took me many attempts to get the logic right on the processing steps of adding and removing tasks to the list. I eventually got the while loops to work, but it took a long time going through the debug method to eventually get it right. I also had issues with returning the correct outputs from one function to another. Again, the debug process was instrumental here. </w:t>
+        <w:t>T</w:t>
+      </w:r>
+      <w:bookmarkStart w:id="0" w:name="_GoBack"/>
+      <w:bookmarkEnd w:id="0"/>
+      <w:r>
+        <w:t xml:space="preserve">. </w:t>
       </w:r>
     </w:p>
     <w:p>
@@ -3637,7 +3512,7 @@
 </file>
 
 <file path=customXml/itemProps1.xml><?xml version="1.0" encoding="utf-8"?>
-<ds:datastoreItem xmlns:ds="http://schemas.openxmlformats.org/officeDocument/2006/customXml" ds:itemID="{C833EB3C-8C0B-4C9B-8C8F-DE7648F72526}">
+<ds:datastoreItem xmlns:ds="http://schemas.openxmlformats.org/officeDocument/2006/customXml" ds:itemID="{935B37FC-1A19-45A3-93BF-AEA6565F83DF}">
   <ds:schemaRefs>
     <ds:schemaRef ds:uri="http://schemas.openxmlformats.org/officeDocument/2006/bibliography"/>
   </ds:schemaRefs>

</xml_diff>